<commit_message>
Estructrura - diseño y estilo pagina web, sin responsive
</commit_message>
<xml_diff>
--- a/Proyecto entregable 5.docx
+++ b/Proyecto entregable 5.docx
@@ -452,24 +452,60 @@
       <w:pPr>
         <w:pStyle w:val="font8"/>
         <w:spacing w:before="0" w:beforeAutospacing="0" w:after="0" w:afterAutospacing="0"/>
-        <w:ind w:firstLine="360"/>
+        <w:ind w:left="360"/>
         <w:jc w:val="both"/>
         <w:textAlignment w:val="baseline"/>
         <w:rPr>
           <w:rFonts w:ascii="Arial" w:hAnsi="Arial" w:cs="Arial"/>
-          <w:sz w:val="22"/>
-          <w:szCs w:val="22"/>
+          <w:sz w:val="20"/>
+          <w:szCs w:val="20"/>
         </w:rPr>
       </w:pPr>
       <w:r>
         <w:rPr>
           <w:rStyle w:val="wixui-rich-texttext"/>
           <w:rFonts w:ascii="Arial" w:eastAsiaTheme="majorEastAsia" w:hAnsi="Arial" w:cs="Arial"/>
-          <w:sz w:val="22"/>
-          <w:szCs w:val="22"/>
+          <w:sz w:val="20"/>
+          <w:szCs w:val="20"/>
           <w:bdr w:val="none" w:sz="0" w:space="0" w:color="auto" w:frame="1"/>
         </w:rPr>
         <w:t>La Fundación Viva la Vida por el Bienestar Animal</w:t>
+      </w:r>
+      <w:r>
+        <w:rPr>
+          <w:rFonts w:ascii="Arial" w:hAnsi="Arial" w:cs="Arial"/>
+          <w:sz w:val="20"/>
+          <w:szCs w:val="20"/>
+        </w:rPr>
+        <w:t xml:space="preserve"> </w:t>
+      </w:r>
+      <w:r>
+        <w:rPr>
+          <w:rStyle w:val="wixui-rich-texttext"/>
+          <w:rFonts w:ascii="Arial" w:eastAsiaTheme="majorEastAsia" w:hAnsi="Arial" w:cs="Arial"/>
+          <w:sz w:val="20"/>
+          <w:szCs w:val="20"/>
+          <w:bdr w:val="none" w:sz="0" w:space="0" w:color="auto" w:frame="1"/>
+        </w:rPr>
+        <w:t>es una entidad solidaria creada en Buenos Aires, Argentina,</w:t>
+      </w:r>
+      <w:r>
+        <w:rPr>
+          <w:rFonts w:ascii="Arial" w:hAnsi="Arial" w:cs="Arial"/>
+          <w:sz w:val="20"/>
+          <w:szCs w:val="20"/>
+        </w:rPr>
+        <w:t xml:space="preserve"> </w:t>
+      </w:r>
+      <w:r>
+        <w:rPr>
+          <w:rStyle w:val="wixui-rich-texttext"/>
+          <w:rFonts w:ascii="Arial" w:eastAsiaTheme="majorEastAsia" w:hAnsi="Arial" w:cs="Arial"/>
+          <w:sz w:val="20"/>
+          <w:szCs w:val="20"/>
+          <w:bdr w:val="none" w:sz="0" w:space="0" w:color="auto" w:frame="1"/>
+        </w:rPr>
+        <w:t>con el objetivo de ayudar a los perros sin hogar.</w:t>
       </w:r>
     </w:p>
     <w:p>
@@ -481,19 +517,51 @@
         <w:textAlignment w:val="baseline"/>
         <w:rPr>
           <w:rFonts w:ascii="Arial" w:hAnsi="Arial" w:cs="Arial"/>
-          <w:sz w:val="22"/>
-          <w:szCs w:val="22"/>
+          <w:sz w:val="20"/>
+          <w:szCs w:val="20"/>
         </w:rPr>
       </w:pPr>
       <w:r>
         <w:rPr>
           <w:rStyle w:val="wixui-rich-texttext"/>
           <w:rFonts w:ascii="Arial" w:eastAsiaTheme="majorEastAsia" w:hAnsi="Arial" w:cs="Arial"/>
-          <w:sz w:val="22"/>
-          <w:szCs w:val="22"/>
-          <w:bdr w:val="none" w:sz="0" w:space="0" w:color="auto" w:frame="1"/>
-        </w:rPr>
-        <w:t>es una entidad solidaria creada en Buenos Aires, Argentina,</w:t>
+          <w:sz w:val="20"/>
+          <w:szCs w:val="20"/>
+          <w:bdr w:val="none" w:sz="0" w:space="0" w:color="auto" w:frame="1"/>
+        </w:rPr>
+        <w:t>Laura Rama, una de sus fundadoras, es actualmente la</w:t>
+      </w:r>
+      <w:r>
+        <w:rPr>
+          <w:rStyle w:val="wixui-rich-texttext"/>
+          <w:rFonts w:ascii="Arial" w:eastAsiaTheme="majorEastAsia" w:hAnsi="Arial" w:cs="Arial"/>
+          <w:sz w:val="20"/>
+          <w:szCs w:val="20"/>
+          <w:bdr w:val="none" w:sz="0" w:space="0" w:color="auto" w:frame="1"/>
+        </w:rPr>
+        <w:t xml:space="preserve"> </w:t>
+      </w:r>
+      <w:proofErr w:type="gramStart"/>
+      <w:r>
+        <w:rPr>
+          <w:rStyle w:val="wixui-rich-texttext"/>
+          <w:rFonts w:ascii="Arial" w:eastAsiaTheme="majorEastAsia" w:hAnsi="Arial" w:cs="Arial"/>
+          <w:sz w:val="20"/>
+          <w:szCs w:val="20"/>
+          <w:bdr w:val="none" w:sz="0" w:space="0" w:color="auto" w:frame="1"/>
+        </w:rPr>
+        <w:t>Presidenta</w:t>
+      </w:r>
+      <w:proofErr w:type="gramEnd"/>
+      <w:r>
+        <w:rPr>
+          <w:rStyle w:val="wixui-rich-texttext"/>
+          <w:rFonts w:ascii="Arial" w:eastAsiaTheme="majorEastAsia" w:hAnsi="Arial" w:cs="Arial"/>
+          <w:sz w:val="20"/>
+          <w:szCs w:val="20"/>
+          <w:bdr w:val="none" w:sz="0" w:space="0" w:color="auto" w:frame="1"/>
+        </w:rPr>
+        <w:t xml:space="preserve"> y única responsable de la misma.</w:t>
       </w:r>
     </w:p>
     <w:p>
@@ -505,19 +573,19 @@
         <w:textAlignment w:val="baseline"/>
         <w:rPr>
           <w:rFonts w:ascii="Arial" w:hAnsi="Arial" w:cs="Arial"/>
-          <w:sz w:val="22"/>
-          <w:szCs w:val="22"/>
-        </w:rPr>
-      </w:pPr>
-      <w:r>
-        <w:rPr>
-          <w:rStyle w:val="wixui-rich-texttext"/>
+          <w:sz w:val="20"/>
+          <w:szCs w:val="20"/>
+        </w:rPr>
+      </w:pPr>
+      <w:r>
+        <w:rPr>
+          <w:rStyle w:val="wixguard"/>
           <w:rFonts w:ascii="Arial" w:eastAsiaTheme="majorEastAsia" w:hAnsi="Arial" w:cs="Arial"/>
-          <w:sz w:val="22"/>
-          <w:szCs w:val="22"/>
-          <w:bdr w:val="none" w:sz="0" w:space="0" w:color="auto" w:frame="1"/>
-        </w:rPr>
-        <w:t>con el objetivo de ayudar a los perros sin hogar.</w:t>
+          <w:sz w:val="20"/>
+          <w:szCs w:val="20"/>
+          <w:bdr w:val="none" w:sz="0" w:space="0" w:color="auto" w:frame="1"/>
+        </w:rPr>
+        <w:t>​</w:t>
       </w:r>
     </w:p>
     <w:p>
@@ -529,19 +597,118 @@
         <w:textAlignment w:val="baseline"/>
         <w:rPr>
           <w:rFonts w:ascii="Arial" w:hAnsi="Arial" w:cs="Arial"/>
-          <w:sz w:val="22"/>
-          <w:szCs w:val="22"/>
+          <w:sz w:val="20"/>
+          <w:szCs w:val="20"/>
         </w:rPr>
       </w:pPr>
       <w:r>
         <w:rPr>
           <w:rStyle w:val="wixui-rich-texttext"/>
           <w:rFonts w:ascii="Arial" w:eastAsiaTheme="majorEastAsia" w:hAnsi="Arial" w:cs="Arial"/>
-          <w:sz w:val="22"/>
-          <w:szCs w:val="22"/>
-          <w:bdr w:val="none" w:sz="0" w:space="0" w:color="auto" w:frame="1"/>
-        </w:rPr>
-        <w:t>Laura Rama, una de sus fundadoras, es actualmente la</w:t>
+          <w:sz w:val="20"/>
+          <w:szCs w:val="20"/>
+          <w:bdr w:val="none" w:sz="0" w:space="0" w:color="auto" w:frame="1"/>
+        </w:rPr>
+        <w:t>La Fundación</w:t>
+      </w:r>
+      <w:r>
+        <w:rPr>
+          <w:rStyle w:val="wixui-rich-texttext"/>
+          <w:rFonts w:ascii="Arial" w:eastAsiaTheme="majorEastAsia" w:hAnsi="Arial" w:cs="Arial"/>
+          <w:sz w:val="20"/>
+          <w:szCs w:val="20"/>
+          <w:bdr w:val="none" w:sz="0" w:space="0" w:color="auto" w:frame="1"/>
+        </w:rPr>
+        <w:t>,</w:t>
+      </w:r>
+      <w:r>
+        <w:rPr>
+          <w:rStyle w:val="wixui-rich-texttext"/>
+          <w:rFonts w:ascii="Arial" w:eastAsiaTheme="majorEastAsia" w:hAnsi="Arial" w:cs="Arial"/>
+          <w:sz w:val="20"/>
+          <w:szCs w:val="20"/>
+          <w:bdr w:val="none" w:sz="0" w:space="0" w:color="auto" w:frame="1"/>
+        </w:rPr>
+        <w:t xml:space="preserve"> tiene la misión principal</w:t>
+      </w:r>
+      <w:r>
+        <w:rPr>
+          <w:rStyle w:val="wixui-rich-texttext"/>
+          <w:rFonts w:ascii="Arial" w:eastAsiaTheme="majorEastAsia" w:hAnsi="Arial" w:cs="Arial"/>
+          <w:sz w:val="20"/>
+          <w:szCs w:val="20"/>
+          <w:bdr w:val="none" w:sz="0" w:space="0" w:color="auto" w:frame="1"/>
+        </w:rPr>
+        <w:t>,</w:t>
+      </w:r>
+      <w:r>
+        <w:rPr>
+          <w:rStyle w:val="wixui-rich-texttext"/>
+          <w:rFonts w:ascii="Arial" w:eastAsiaTheme="majorEastAsia" w:hAnsi="Arial" w:cs="Arial"/>
+          <w:sz w:val="20"/>
+          <w:szCs w:val="20"/>
+          <w:bdr w:val="none" w:sz="0" w:space="0" w:color="auto" w:frame="1"/>
+        </w:rPr>
+        <w:t xml:space="preserve"> rescatar perros en situación de calle y riesgo de v</w:t>
+      </w:r>
+      <w:r>
+        <w:rPr>
+          <w:rStyle w:val="wixui-rich-texttext"/>
+          <w:rFonts w:ascii="Arial" w:eastAsiaTheme="majorEastAsia" w:hAnsi="Arial" w:cs="Arial"/>
+          <w:sz w:val="20"/>
+          <w:szCs w:val="20"/>
+          <w:bdr w:val="none" w:sz="0" w:space="0" w:color="auto" w:frame="1"/>
+        </w:rPr>
+        <w:t>i</w:t>
+      </w:r>
+      <w:r>
+        <w:rPr>
+          <w:rStyle w:val="wixui-rich-texttext"/>
+          <w:rFonts w:ascii="Arial" w:eastAsiaTheme="majorEastAsia" w:hAnsi="Arial" w:cs="Arial"/>
+          <w:sz w:val="20"/>
+          <w:szCs w:val="20"/>
+          <w:bdr w:val="none" w:sz="0" w:space="0" w:color="auto" w:frame="1"/>
+        </w:rPr>
+        <w:t>da, r</w:t>
+      </w:r>
+      <w:r>
+        <w:rPr>
+          <w:rStyle w:val="wixui-rich-texttext"/>
+          <w:rFonts w:ascii="Arial" w:eastAsiaTheme="majorEastAsia" w:hAnsi="Arial" w:cs="Arial"/>
+          <w:sz w:val="20"/>
+          <w:szCs w:val="20"/>
+          <w:bdr w:val="none" w:sz="0" w:space="0" w:color="auto" w:frame="1"/>
+        </w:rPr>
+        <w:t>ehabilitarlos</w:t>
+      </w:r>
+      <w:r>
+        <w:rPr>
+          <w:rStyle w:val="wixui-rich-texttext"/>
+          <w:rFonts w:ascii="Arial" w:eastAsiaTheme="majorEastAsia" w:hAnsi="Arial" w:cs="Arial"/>
+          <w:sz w:val="20"/>
+          <w:szCs w:val="20"/>
+          <w:bdr w:val="none" w:sz="0" w:space="0" w:color="auto" w:frame="1"/>
+        </w:rPr>
+        <w:t>, y buscarles un hogar definitivo.</w:t>
+      </w:r>
+      <w:r>
+        <w:rPr>
+          <w:rStyle w:val="wixui-rich-texttext"/>
+          <w:rFonts w:ascii="Arial" w:eastAsiaTheme="majorEastAsia" w:hAnsi="Arial" w:cs="Arial"/>
+          <w:sz w:val="20"/>
+          <w:szCs w:val="20"/>
+          <w:bdr w:val="none" w:sz="0" w:space="0" w:color="auto" w:frame="1"/>
+        </w:rPr>
+        <w:t xml:space="preserve"> </w:t>
+      </w:r>
+      <w:r>
+        <w:rPr>
+          <w:rFonts w:ascii="Arial" w:hAnsi="Arial" w:cs="Arial"/>
+          <w:color w:val="333333"/>
+          <w:sz w:val="20"/>
+          <w:szCs w:val="20"/>
+        </w:rPr>
+        <w:t>Además de ayudar a perros sin hogar, realizamos diferentes acciones de difusión y concientización sobre las responsabilidades vinculadas con la tenencia de un animal de compañía</w:t>
       </w:r>
     </w:p>
     <w:p>
@@ -553,41 +720,29 @@
         <w:textAlignment w:val="baseline"/>
         <w:rPr>
           <w:rFonts w:ascii="Arial" w:hAnsi="Arial" w:cs="Arial"/>
-          <w:sz w:val="22"/>
-          <w:szCs w:val="22"/>
+          <w:sz w:val="20"/>
+          <w:szCs w:val="20"/>
         </w:rPr>
       </w:pPr>
       <w:r>
         <w:rPr>
           <w:rStyle w:val="wixui-rich-texttext"/>
           <w:rFonts w:ascii="Arial" w:eastAsiaTheme="majorEastAsia" w:hAnsi="Arial" w:cs="Arial"/>
-          <w:sz w:val="22"/>
-          <w:szCs w:val="22"/>
-          <w:bdr w:val="none" w:sz="0" w:space="0" w:color="auto" w:frame="1"/>
-        </w:rPr>
-        <w:t xml:space="preserve">Presidenta de la Fundación y única responsable de </w:t>
-      </w:r>
-      <w:proofErr w:type="gramStart"/>
+          <w:sz w:val="20"/>
+          <w:szCs w:val="20"/>
+          <w:bdr w:val="none" w:sz="0" w:space="0" w:color="auto" w:frame="1"/>
+        </w:rPr>
+        <w:t xml:space="preserve">Uno </w:t>
+      </w:r>
       <w:r>
         <w:rPr>
           <w:rStyle w:val="wixui-rich-texttext"/>
           <w:rFonts w:ascii="Arial" w:eastAsiaTheme="majorEastAsia" w:hAnsi="Arial" w:cs="Arial"/>
-          <w:sz w:val="22"/>
-          <w:szCs w:val="22"/>
-          <w:bdr w:val="none" w:sz="0" w:space="0" w:color="auto" w:frame="1"/>
-        </w:rPr>
-        <w:t>la misma</w:t>
-      </w:r>
-      <w:proofErr w:type="gramEnd"/>
-      <w:r>
-        <w:rPr>
-          <w:rStyle w:val="wixui-rich-texttext"/>
-          <w:rFonts w:ascii="Arial" w:eastAsiaTheme="majorEastAsia" w:hAnsi="Arial" w:cs="Arial"/>
-          <w:sz w:val="22"/>
-          <w:szCs w:val="22"/>
-          <w:bdr w:val="none" w:sz="0" w:space="0" w:color="auto" w:frame="1"/>
-        </w:rPr>
-        <w:t>.</w:t>
+          <w:sz w:val="20"/>
+          <w:szCs w:val="20"/>
+          <w:bdr w:val="none" w:sz="0" w:space="0" w:color="auto" w:frame="1"/>
+        </w:rPr>
+        <w:t>objetivo de la Fundación es llevar a cabo acciones de difusión y concientización sobre las responsabilidades inherentes a la tenencia de un animal de compañía.</w:t>
       </w:r>
     </w:p>
     <w:p>
@@ -599,16 +754,16 @@
         <w:textAlignment w:val="baseline"/>
         <w:rPr>
           <w:rFonts w:ascii="Arial" w:hAnsi="Arial" w:cs="Arial"/>
-          <w:sz w:val="22"/>
-          <w:szCs w:val="22"/>
+          <w:sz w:val="20"/>
+          <w:szCs w:val="20"/>
         </w:rPr>
       </w:pPr>
       <w:r>
         <w:rPr>
           <w:rStyle w:val="wixguard"/>
           <w:rFonts w:ascii="Arial" w:eastAsiaTheme="majorEastAsia" w:hAnsi="Arial" w:cs="Arial"/>
-          <w:sz w:val="22"/>
-          <w:szCs w:val="22"/>
+          <w:sz w:val="20"/>
+          <w:szCs w:val="20"/>
           <w:bdr w:val="none" w:sz="0" w:space="0" w:color="auto" w:frame="1"/>
         </w:rPr>
         <w:t>​</w:t>
@@ -623,19 +778,58 @@
         <w:textAlignment w:val="baseline"/>
         <w:rPr>
           <w:rFonts w:ascii="Arial" w:hAnsi="Arial" w:cs="Arial"/>
-          <w:sz w:val="22"/>
-          <w:szCs w:val="22"/>
+          <w:sz w:val="20"/>
+          <w:szCs w:val="20"/>
         </w:rPr>
       </w:pPr>
       <w:r>
         <w:rPr>
           <w:rStyle w:val="wixui-rich-texttext"/>
           <w:rFonts w:ascii="Arial" w:eastAsiaTheme="majorEastAsia" w:hAnsi="Arial" w:cs="Arial"/>
-          <w:sz w:val="22"/>
-          <w:szCs w:val="22"/>
-          <w:bdr w:val="none" w:sz="0" w:space="0" w:color="auto" w:frame="1"/>
-        </w:rPr>
-        <w:t>En Viva la Vida creemos firmemente que, entre todos los animales, los perros son aquellos a quienes más les debemos, ya que nosotros, los humanos, los sacamos de su hábitat original para incorporarlos a nuestras comunidades y ponerlos a nuestro servicio, pensando siempre en nuestras necesidades y muy poco en las de ellos. Por eso es nuestra obligación como especie, respetarlos, protegerlos y asegurarles vidas dignas.</w:t>
+          <w:sz w:val="20"/>
+          <w:szCs w:val="20"/>
+          <w:bdr w:val="none" w:sz="0" w:space="0" w:color="auto" w:frame="1"/>
+        </w:rPr>
+        <w:t>En nuestra Colonia Canina albergamos animalitos que han sido rescatados de la calle o de situaciones de abuso, y los re</w:t>
+      </w:r>
+      <w:r>
+        <w:rPr>
+          <w:rStyle w:val="wixui-rich-texttext"/>
+          <w:rFonts w:ascii="Arial" w:eastAsiaTheme="majorEastAsia" w:hAnsi="Arial" w:cs="Arial"/>
+          <w:sz w:val="20"/>
+          <w:szCs w:val="20"/>
+          <w:bdr w:val="none" w:sz="0" w:space="0" w:color="auto" w:frame="1"/>
+        </w:rPr>
+        <w:t>habilitamos</w:t>
+      </w:r>
+      <w:r>
+        <w:rPr>
+          <w:rStyle w:val="wixui-rich-texttext"/>
+          <w:rFonts w:ascii="Arial" w:eastAsiaTheme="majorEastAsia" w:hAnsi="Arial" w:cs="Arial"/>
+          <w:sz w:val="20"/>
+          <w:szCs w:val="20"/>
+          <w:bdr w:val="none" w:sz="0" w:space="0" w:color="auto" w:frame="1"/>
+        </w:rPr>
+        <w:t xml:space="preserve"> para que puedan ser incorporados a una familia a través de la adopción responsable. </w:t>
+      </w:r>
+      <w:r>
+        <w:rPr>
+          <w:rFonts w:ascii="Arial" w:hAnsi="Arial" w:cs="Arial"/>
+          <w:sz w:val="20"/>
+          <w:szCs w:val="20"/>
+          <w:bdr w:val="none" w:sz="0" w:space="0" w:color="auto" w:frame="1"/>
+        </w:rPr>
+        <w:br/>
+      </w:r>
+      <w:r>
+        <w:rPr>
+          <w:rStyle w:val="wixui-rich-texttext"/>
+          <w:rFonts w:ascii="Arial" w:eastAsiaTheme="majorEastAsia" w:hAnsi="Arial" w:cs="Arial"/>
+          <w:sz w:val="20"/>
+          <w:szCs w:val="20"/>
+          <w:bdr w:val="none" w:sz="0" w:space="0" w:color="auto" w:frame="1"/>
+        </w:rPr>
+        <w:t>Muchos de ellos tienen la suerte de encontrar un hogar definitivo, mientras que otros se quedan con nosotros por el resto de sus vidas, y es nuestro compromiso asegurar que cada animalito tenga una buena vida en nuestra Colonia, incluyendo excelente alimentación, cuidados veterinarios, cariño y juego, sin importar cuánto tiempo deba vivir allí.</w:t>
       </w:r>
     </w:p>
     <w:p>
@@ -647,20 +841,10 @@
         <w:textAlignment w:val="baseline"/>
         <w:rPr>
           <w:rFonts w:ascii="Arial" w:hAnsi="Arial" w:cs="Arial"/>
-          <w:sz w:val="22"/>
-          <w:szCs w:val="22"/>
-        </w:rPr>
-      </w:pPr>
-      <w:r>
-        <w:rPr>
-          <w:rStyle w:val="wixguard"/>
-          <w:rFonts w:ascii="Arial" w:eastAsiaTheme="majorEastAsia" w:hAnsi="Arial" w:cs="Arial"/>
-          <w:sz w:val="22"/>
-          <w:szCs w:val="22"/>
-          <w:bdr w:val="none" w:sz="0" w:space="0" w:color="auto" w:frame="1"/>
-        </w:rPr>
-        <w:t>​</w:t>
-      </w:r>
+          <w:sz w:val="20"/>
+          <w:szCs w:val="20"/>
+        </w:rPr>
+      </w:pPr>
     </w:p>
     <w:p>
       <w:pPr>
@@ -671,280 +855,39 @@
         <w:textAlignment w:val="baseline"/>
         <w:rPr>
           <w:rFonts w:ascii="Arial" w:hAnsi="Arial" w:cs="Arial"/>
-          <w:sz w:val="22"/>
-          <w:szCs w:val="22"/>
+          <w:sz w:val="20"/>
+          <w:szCs w:val="20"/>
         </w:rPr>
       </w:pPr>
       <w:r>
         <w:rPr>
           <w:rStyle w:val="wixui-rich-texttext"/>
           <w:rFonts w:ascii="Arial" w:eastAsiaTheme="majorEastAsia" w:hAnsi="Arial" w:cs="Arial"/>
-          <w:sz w:val="22"/>
-          <w:szCs w:val="22"/>
-          <w:bdr w:val="none" w:sz="0" w:space="0" w:color="auto" w:frame="1"/>
-        </w:rPr>
-        <w:t xml:space="preserve">La Fundación tiene la misión principal de rescatar perros en situación de calle y riesgo de </w:t>
-      </w:r>
-      <w:proofErr w:type="spellStart"/>
+          <w:sz w:val="20"/>
+          <w:szCs w:val="20"/>
+          <w:bdr w:val="none" w:sz="0" w:space="0" w:color="auto" w:frame="1"/>
+        </w:rPr>
+        <w:t xml:space="preserve">Nuestro Centro de Adopciones está siempre abierto a quienes estén buscando una mascota para amar y cuidar.  Durante todo el año hay perritos de todas las edades, tamaños y colores esperando que lleguen sus nuevos </w:t>
+      </w:r>
       <w:r>
         <w:rPr>
           <w:rStyle w:val="wixui-rich-texttext"/>
           <w:rFonts w:ascii="Arial" w:eastAsiaTheme="majorEastAsia" w:hAnsi="Arial" w:cs="Arial"/>
-          <w:sz w:val="22"/>
-          <w:szCs w:val="22"/>
-          <w:bdr w:val="none" w:sz="0" w:space="0" w:color="auto" w:frame="1"/>
-        </w:rPr>
-        <w:t>vda</w:t>
-      </w:r>
-      <w:proofErr w:type="spellEnd"/>
+          <w:sz w:val="20"/>
+          <w:szCs w:val="20"/>
+          <w:bdr w:val="none" w:sz="0" w:space="0" w:color="auto" w:frame="1"/>
+        </w:rPr>
+        <w:t>hogares</w:t>
+      </w:r>
       <w:r>
         <w:rPr>
           <w:rStyle w:val="wixui-rich-texttext"/>
           <w:rFonts w:ascii="Arial" w:eastAsiaTheme="majorEastAsia" w:hAnsi="Arial" w:cs="Arial"/>
-          <w:sz w:val="22"/>
-          <w:szCs w:val="22"/>
-          <w:bdr w:val="none" w:sz="0" w:space="0" w:color="auto" w:frame="1"/>
-        </w:rPr>
-        <w:t>, recuperarlos, y buscarles un hogar definitivo.</w:t>
-      </w:r>
-    </w:p>
-    <w:p>
-      <w:pPr>
-        <w:pStyle w:val="font8"/>
-        <w:spacing w:before="0" w:beforeAutospacing="0" w:after="0" w:afterAutospacing="0"/>
-        <w:ind w:left="360"/>
-        <w:jc w:val="both"/>
-        <w:textAlignment w:val="baseline"/>
-        <w:rPr>
-          <w:rFonts w:ascii="Arial" w:hAnsi="Arial" w:cs="Arial"/>
-          <w:sz w:val="22"/>
-          <w:szCs w:val="22"/>
-        </w:rPr>
-      </w:pPr>
-      <w:r>
-        <w:rPr>
-          <w:rStyle w:val="wixui-rich-texttext"/>
-          <w:rFonts w:ascii="Arial" w:eastAsiaTheme="majorEastAsia" w:hAnsi="Arial" w:cs="Arial"/>
-          <w:sz w:val="22"/>
-          <w:szCs w:val="22"/>
-          <w:bdr w:val="none" w:sz="0" w:space="0" w:color="auto" w:frame="1"/>
-        </w:rPr>
-        <w:t>Otro objetivo de la Fundación es llevar a cabo acciones de difusión y concientización sobre las responsabilidades inherentes a la tenencia de un animal de compañía.</w:t>
-      </w:r>
-    </w:p>
-    <w:p>
-      <w:pPr>
-        <w:pStyle w:val="font8"/>
-        <w:spacing w:before="0" w:beforeAutospacing="0" w:after="0" w:afterAutospacing="0"/>
-        <w:ind w:left="360"/>
-        <w:jc w:val="both"/>
-        <w:textAlignment w:val="baseline"/>
-        <w:rPr>
-          <w:rFonts w:ascii="Arial" w:hAnsi="Arial" w:cs="Arial"/>
-          <w:sz w:val="22"/>
-          <w:szCs w:val="22"/>
-        </w:rPr>
-      </w:pPr>
-      <w:r>
-        <w:rPr>
-          <w:rStyle w:val="wixguard"/>
-          <w:rFonts w:ascii="Arial" w:eastAsiaTheme="majorEastAsia" w:hAnsi="Arial" w:cs="Arial"/>
-          <w:sz w:val="22"/>
-          <w:szCs w:val="22"/>
-          <w:bdr w:val="none" w:sz="0" w:space="0" w:color="auto" w:frame="1"/>
-        </w:rPr>
-        <w:t>​</w:t>
-      </w:r>
-    </w:p>
-    <w:p>
-      <w:pPr>
-        <w:pStyle w:val="font8"/>
-        <w:spacing w:before="0" w:beforeAutospacing="0" w:after="0" w:afterAutospacing="0"/>
-        <w:ind w:left="360"/>
-        <w:jc w:val="both"/>
-        <w:textAlignment w:val="baseline"/>
-        <w:rPr>
-          <w:rFonts w:ascii="Arial" w:hAnsi="Arial" w:cs="Arial"/>
-          <w:sz w:val="22"/>
-          <w:szCs w:val="22"/>
-        </w:rPr>
-      </w:pPr>
-      <w:r>
-        <w:rPr>
-          <w:rStyle w:val="wixui-rich-texttext"/>
-          <w:rFonts w:ascii="Arial" w:eastAsiaTheme="majorEastAsia" w:hAnsi="Arial" w:cs="Arial"/>
-          <w:sz w:val="22"/>
-          <w:szCs w:val="22"/>
-          <w:bdr w:val="none" w:sz="0" w:space="0" w:color="auto" w:frame="1"/>
-        </w:rPr>
-        <w:t xml:space="preserve">En nuestra Colonia Canina albergamos </w:t>
-      </w:r>
-      <w:proofErr w:type="gramStart"/>
-      <w:r>
-        <w:rPr>
-          <w:rStyle w:val="wixui-rich-texttext"/>
-          <w:rFonts w:ascii="Arial" w:eastAsiaTheme="majorEastAsia" w:hAnsi="Arial" w:cs="Arial"/>
-          <w:sz w:val="22"/>
-          <w:szCs w:val="22"/>
-          <w:bdr w:val="none" w:sz="0" w:space="0" w:color="auto" w:frame="1"/>
-        </w:rPr>
-        <w:t>animalitos  que</w:t>
-      </w:r>
-      <w:proofErr w:type="gramEnd"/>
-      <w:r>
-        <w:rPr>
-          <w:rStyle w:val="wixui-rich-texttext"/>
-          <w:rFonts w:ascii="Arial" w:eastAsiaTheme="majorEastAsia" w:hAnsi="Arial" w:cs="Arial"/>
-          <w:sz w:val="22"/>
-          <w:szCs w:val="22"/>
-          <w:bdr w:val="none" w:sz="0" w:space="0" w:color="auto" w:frame="1"/>
-        </w:rPr>
-        <w:t xml:space="preserve"> han sido rescatados de la calle o de situaciones de abuso, y los recuperamos para que puedan ser incorporados a una familia a través de la adopción responsable. </w:t>
-      </w:r>
-      <w:r>
-        <w:rPr>
-          <w:rFonts w:ascii="Arial" w:hAnsi="Arial" w:cs="Arial"/>
-          <w:sz w:val="22"/>
-          <w:szCs w:val="22"/>
-          <w:bdr w:val="none" w:sz="0" w:space="0" w:color="auto" w:frame="1"/>
-        </w:rPr>
-        <w:br/>
-      </w:r>
-      <w:r>
-        <w:rPr>
-          <w:rStyle w:val="wixui-rich-texttext"/>
-          <w:rFonts w:ascii="Arial" w:eastAsiaTheme="majorEastAsia" w:hAnsi="Arial" w:cs="Arial"/>
-          <w:sz w:val="22"/>
-          <w:szCs w:val="22"/>
-          <w:bdr w:val="none" w:sz="0" w:space="0" w:color="auto" w:frame="1"/>
-        </w:rPr>
-        <w:t xml:space="preserve">Muchos de ellos tienen la suerte de encontrar un hogar definitivo, mientras que otros se quedan con nosotros por el resto de sus vidas, y es nuestro compromiso asegurar que cada </w:t>
-      </w:r>
-      <w:proofErr w:type="gramStart"/>
-      <w:r>
-        <w:rPr>
-          <w:rStyle w:val="wixui-rich-texttext"/>
-          <w:rFonts w:ascii="Arial" w:eastAsiaTheme="majorEastAsia" w:hAnsi="Arial" w:cs="Arial"/>
-          <w:sz w:val="22"/>
-          <w:szCs w:val="22"/>
-          <w:bdr w:val="none" w:sz="0" w:space="0" w:color="auto" w:frame="1"/>
-        </w:rPr>
-        <w:t>animalito  tenga</w:t>
-      </w:r>
-      <w:proofErr w:type="gramEnd"/>
-      <w:r>
-        <w:rPr>
-          <w:rStyle w:val="wixui-rich-texttext"/>
-          <w:rFonts w:ascii="Arial" w:eastAsiaTheme="majorEastAsia" w:hAnsi="Arial" w:cs="Arial"/>
-          <w:sz w:val="22"/>
-          <w:szCs w:val="22"/>
-          <w:bdr w:val="none" w:sz="0" w:space="0" w:color="auto" w:frame="1"/>
-        </w:rPr>
-        <w:t xml:space="preserve"> una buena vida en nuestra Colonia, incluyendo excelente alimentación, cuidados veterinarios, cariño y juego, sin importar cuánto tiempo deba vivir allí.</w:t>
-      </w:r>
-    </w:p>
-    <w:p>
-      <w:pPr>
-        <w:pStyle w:val="font8"/>
-        <w:spacing w:before="0" w:beforeAutospacing="0" w:after="0" w:afterAutospacing="0"/>
-        <w:ind w:left="360"/>
-        <w:jc w:val="both"/>
-        <w:textAlignment w:val="baseline"/>
-        <w:rPr>
-          <w:rFonts w:ascii="Arial" w:hAnsi="Arial" w:cs="Arial"/>
-          <w:sz w:val="22"/>
-          <w:szCs w:val="22"/>
-        </w:rPr>
-      </w:pPr>
-    </w:p>
-    <w:p>
-      <w:pPr>
-        <w:pStyle w:val="font8"/>
-        <w:spacing w:before="0" w:beforeAutospacing="0" w:after="0" w:afterAutospacing="0"/>
-        <w:ind w:left="360"/>
-        <w:jc w:val="both"/>
-        <w:textAlignment w:val="baseline"/>
-        <w:rPr>
-          <w:rFonts w:ascii="Arial" w:hAnsi="Arial" w:cs="Arial"/>
-          <w:sz w:val="22"/>
-          <w:szCs w:val="22"/>
-        </w:rPr>
-      </w:pPr>
-      <w:r>
-        <w:rPr>
-          <w:rStyle w:val="wixui-rich-texttext"/>
-          <w:rFonts w:ascii="Arial" w:eastAsiaTheme="majorEastAsia" w:hAnsi="Arial" w:cs="Arial"/>
-          <w:sz w:val="22"/>
-          <w:szCs w:val="22"/>
-          <w:bdr w:val="none" w:sz="0" w:space="0" w:color="auto" w:frame="1"/>
-        </w:rPr>
-        <w:t>Nuestro Centro de Adopciones está siempre abierto a quienes estén buscando una mascota para amar y cuidar.  Durante todo el año hay perritos de todas las edades, tamaños y colores esperando que lleguen sus nuevos humanos.</w:t>
-      </w:r>
-    </w:p>
-    <w:p>
-      <w:pPr>
-        <w:ind w:left="360"/>
-        <w:rPr>
-          <w:rFonts w:ascii="Arial" w:hAnsi="Arial" w:cs="Arial"/>
-          <w:color w:val="333333"/>
-        </w:rPr>
-      </w:pPr>
-      <w:r>
-        <w:rPr>
-          <w:rFonts w:ascii="Arial" w:hAnsi="Arial" w:cs="Arial"/>
-        </w:rPr>
-        <w:t xml:space="preserve">Somos una ONG que nos dedicamos a </w:t>
-      </w:r>
-      <w:r>
-        <w:rPr>
-          <w:rFonts w:ascii="Arial" w:hAnsi="Arial" w:cs="Arial"/>
-          <w:color w:val="333333"/>
-        </w:rPr>
-        <w:t>La misión de </w:t>
-      </w:r>
-      <w:r>
-        <w:rPr>
-          <w:rStyle w:val="Textoennegrita"/>
-          <w:rFonts w:ascii="Arial" w:hAnsi="Arial" w:cs="Arial"/>
-          <w:color w:val="333333"/>
-          <w:bdr w:val="none" w:sz="0" w:space="0" w:color="auto" w:frame="1"/>
-        </w:rPr>
-        <w:t>Viva la Vida</w:t>
-      </w:r>
-      <w:r>
-        <w:rPr>
-          <w:rFonts w:ascii="Arial" w:hAnsi="Arial" w:cs="Arial"/>
-          <w:color w:val="333333"/>
-        </w:rPr>
-        <w:t xml:space="preserve"> es rescatar a perros en situación de riesgo y buscarles un hogar definitivo a través de la adopción responsable, </w:t>
-      </w:r>
-      <w:r>
-        <w:rPr>
-          <w:rFonts w:ascii="Arial" w:hAnsi="Arial" w:cs="Arial"/>
-          <w:color w:val="333333"/>
-        </w:rPr>
-        <w:t>a</w:t>
-      </w:r>
-      <w:r>
-        <w:rPr>
-          <w:rFonts w:ascii="Arial" w:hAnsi="Arial" w:cs="Arial"/>
-          <w:color w:val="333333"/>
-        </w:rPr>
-        <w:t xml:space="preserve">demás de ayudar a perros sin hogar, </w:t>
-      </w:r>
-      <w:r>
-        <w:rPr>
-          <w:rFonts w:ascii="Arial" w:hAnsi="Arial" w:cs="Arial"/>
-          <w:color w:val="333333"/>
-        </w:rPr>
-        <w:t>realizamos</w:t>
-      </w:r>
-      <w:r>
-        <w:rPr>
-          <w:rFonts w:ascii="Arial" w:hAnsi="Arial" w:cs="Arial"/>
-          <w:color w:val="333333"/>
-        </w:rPr>
-        <w:t xml:space="preserve"> diferentes acciones de difusión y concientización sobre las responsabilidades vinculadas con la tenencia de un animal de compañía.</w:t>
+          <w:sz w:val="20"/>
+          <w:szCs w:val="20"/>
+          <w:bdr w:val="none" w:sz="0" w:space="0" w:color="auto" w:frame="1"/>
+        </w:rPr>
+        <w:t>.</w:t>
       </w:r>
     </w:p>
     <w:p>
@@ -1077,7 +1020,6 @@
           <w:lang w:eastAsia="es-AR"/>
           <w14:ligatures w14:val="none"/>
         </w:rPr>
-        <w:lastRenderedPageBreak/>
         <w:t>Podés</w:t>
       </w:r>
       <w:proofErr w:type="spellEnd"/>
@@ -1292,6 +1234,7 @@
           <w:lang w:eastAsia="es-AR"/>
           <w14:ligatures w14:val="none"/>
         </w:rPr>
+        <w:lastRenderedPageBreak/>
         <w:t>VOLUNTARIOS</w:t>
       </w:r>
     </w:p>
@@ -1343,55 +1286,40 @@
           <w:lang w:eastAsia="es-AR"/>
           <w14:ligatures w14:val="none"/>
         </w:rPr>
-        <w:t>Si bien el día a día de la Colonia está ya organizado con las personas que colaboran en forma constante en el lugar, existe la posibilidad de ofrecer voluntariamente ayuda en las tareas diarias de limpieza del lugar, atención y socialización de los perritos, tareas de mantenimiento (electricistas, pintores, carpinteros, "arregla-</w:t>
-      </w:r>
-      <w:proofErr w:type="spellStart"/>
-      <w:r>
-        <w:rPr>
-          <w:rFonts w:ascii="Arial" w:eastAsia="Times New Roman" w:hAnsi="Arial" w:cs="Arial"/>
-          <w:color w:val="000000"/>
-          <w:kern w:val="0"/>
-          <w:bdr w:val="none" w:sz="0" w:space="0" w:color="auto" w:frame="1"/>
-          <w:lang w:eastAsia="es-AR"/>
-          <w14:ligatures w14:val="none"/>
-        </w:rPr>
-        <w:t>tuttis</w:t>
-      </w:r>
-      <w:proofErr w:type="spellEnd"/>
-      <w:r>
-        <w:rPr>
-          <w:rFonts w:ascii="Arial" w:eastAsia="Times New Roman" w:hAnsi="Arial" w:cs="Arial"/>
-          <w:color w:val="000000"/>
-          <w:kern w:val="0"/>
-          <w:bdr w:val="none" w:sz="0" w:space="0" w:color="auto" w:frame="1"/>
-          <w:lang w:eastAsia="es-AR"/>
-          <w14:ligatures w14:val="none"/>
-        </w:rPr>
-        <w:t xml:space="preserve">"), paseadores, "bañadores", </w:t>
-      </w:r>
-      <w:proofErr w:type="gramStart"/>
-      <w:r>
-        <w:rPr>
-          <w:rFonts w:ascii="Arial" w:eastAsia="Times New Roman" w:hAnsi="Arial" w:cs="Arial"/>
-          <w:color w:val="000000"/>
-          <w:kern w:val="0"/>
-          <w:bdr w:val="none" w:sz="0" w:space="0" w:color="auto" w:frame="1"/>
-          <w:lang w:eastAsia="es-AR"/>
-          <w14:ligatures w14:val="none"/>
-        </w:rPr>
-        <w:t>etc..</w:t>
-      </w:r>
-      <w:proofErr w:type="gramEnd"/>
-      <w:r>
-        <w:rPr>
-          <w:rFonts w:ascii="Arial" w:eastAsia="Times New Roman" w:hAnsi="Arial" w:cs="Arial"/>
-          <w:color w:val="000000"/>
-          <w:kern w:val="0"/>
-          <w:bdr w:val="none" w:sz="0" w:space="0" w:color="auto" w:frame="1"/>
-          <w:lang w:eastAsia="es-AR"/>
-          <w14:ligatures w14:val="none"/>
-        </w:rPr>
-        <w:t xml:space="preserve"> Dependiendo de la disponibilidad horaria del interesado, siempre hay cosas en las que nos pueden ayudar. </w:t>
+        <w:t>Si es de tu interés ayudar</w:t>
+      </w:r>
+      <w:r>
+        <w:rPr>
+          <w:rFonts w:ascii="Arial" w:eastAsia="Times New Roman" w:hAnsi="Arial" w:cs="Arial"/>
+          <w:color w:val="000000"/>
+          <w:kern w:val="0"/>
+          <w:bdr w:val="none" w:sz="0" w:space="0" w:color="auto" w:frame="1"/>
+          <w:lang w:eastAsia="es-AR"/>
+          <w14:ligatures w14:val="none"/>
+        </w:rPr>
+        <w:t>, existe la posibilidad de ofrecer voluntariamente ayuda en las tareas diarias de limpieza del lugar, atención y socialización de los perritos, tareas de mantenimiento</w:t>
+      </w:r>
+      <w:r>
+        <w:rPr>
+          <w:rFonts w:ascii="Arial" w:eastAsia="Times New Roman" w:hAnsi="Arial" w:cs="Arial"/>
+          <w:color w:val="000000"/>
+          <w:kern w:val="0"/>
+          <w:bdr w:val="none" w:sz="0" w:space="0" w:color="auto" w:frame="1"/>
+          <w:lang w:eastAsia="es-AR"/>
+          <w14:ligatures w14:val="none"/>
+        </w:rPr>
+        <w:t>.</w:t>
+      </w:r>
+      <w:r>
+        <w:rPr>
+          <w:rFonts w:ascii="Arial" w:eastAsia="Times New Roman" w:hAnsi="Arial" w:cs="Arial"/>
+          <w:color w:val="000000"/>
+          <w:kern w:val="0"/>
+          <w:bdr w:val="none" w:sz="0" w:space="0" w:color="auto" w:frame="1"/>
+          <w:lang w:eastAsia="es-AR"/>
+          <w14:ligatures w14:val="none"/>
+        </w:rPr>
+        <w:t xml:space="preserve"> </w:t>
       </w:r>
       <w:r>
         <w:rPr>
@@ -1415,7 +1343,7 @@
           <w:lang w:eastAsia="es-AR"/>
           <w14:ligatures w14:val="none"/>
         </w:rPr>
-        <w:t> De otro modo, no podemos organizar el trabajo y no nos sirve la ayuda.</w:t>
+        <w:t> </w:t>
       </w:r>
     </w:p>
     <w:p>
@@ -1680,24 +1608,12 @@
         <w:jc w:val="both"/>
         <w:textAlignment w:val="baseline"/>
         <w:rPr>
-          <w:rFonts w:ascii="Arial" w:eastAsia="Times New Roman" w:hAnsi="Arial" w:cs="Arial"/>
-          <w:color w:val="000000"/>
-          <w:kern w:val="0"/>
-          <w:bdr w:val="none" w:sz="0" w:space="0" w:color="auto" w:frame="1"/>
-          <w:lang w:eastAsia="es-AR"/>
-          <w14:ligatures w14:val="none"/>
-        </w:rPr>
-      </w:pPr>
-      <w:r>
-        <w:rPr>
           <w:rFonts w:ascii="Arial" w:hAnsi="Arial" w:cs="Arial"/>
           <w:color w:val="232323"/>
           <w:sz w:val="21"/>
           <w:szCs w:val="21"/>
         </w:rPr>
-        <w:t xml:space="preserve">Nuestra Colonia Canina en un hogar de tránsito, </w:t>
-      </w:r>
-      <w:proofErr w:type="gramStart"/>
+      </w:pPr>
       <w:r>
         <w:rPr>
           <w:rFonts w:ascii="Arial" w:hAnsi="Arial" w:cs="Arial"/>
@@ -1705,9 +1621,8 @@
           <w:sz w:val="21"/>
           <w:szCs w:val="21"/>
         </w:rPr>
-        <w:t>y  tratamos</w:t>
-      </w:r>
-      <w:proofErr w:type="gramEnd"/>
+        <w:t>Nuestra Colonia Canina e</w:t>
+      </w:r>
       <w:r>
         <w:rPr>
           <w:rFonts w:ascii="Arial" w:hAnsi="Arial" w:cs="Arial"/>
@@ -1715,9 +1630,8 @@
           <w:sz w:val="21"/>
           <w:szCs w:val="21"/>
         </w:rPr>
-        <w:t xml:space="preserve"> que sea un buen lugar para los perritos rescatados. Son cuidados a diario por un equipo de personas que se ocupan de ellos los 365 días del año.  Tienen calefacción, comen alimento </w:t>
-      </w:r>
-      <w:proofErr w:type="spellStart"/>
+        <w:t>s</w:t>
+      </w:r>
       <w:r>
         <w:rPr>
           <w:rFonts w:ascii="Arial" w:hAnsi="Arial" w:cs="Arial"/>
@@ -1725,9 +1639,9 @@
           <w:sz w:val="21"/>
           <w:szCs w:val="21"/>
         </w:rPr>
-        <w:t>super-premium</w:t>
-      </w:r>
-      <w:proofErr w:type="spellEnd"/>
+        <w:t xml:space="preserve"> un hogar de tránsito, y tratamos </w:t>
+      </w:r>
+      <w:proofErr w:type="gramStart"/>
       <w:r>
         <w:rPr>
           <w:rFonts w:ascii="Arial" w:hAnsi="Arial" w:cs="Arial"/>
@@ -1735,8 +1649,354 @@
           <w:sz w:val="21"/>
           <w:szCs w:val="21"/>
         </w:rPr>
-        <w:t xml:space="preserve"> y algunos comen dietas especiales de comida que se prepara en nuestra cocina; muchos de ellos reciben medicación. Hay algunos epilépticos, muchos que necesitan suplementos para sus articulaciones por ser viejitos, algunos reciben fisioterapia, y siempre hay nuevos rescataditos que necesitan tratamientos con diferentes medicaciones, e incluso cirugías. Todo esto solo es posible con las donaciones de nuestros colaboradores, ya que los costos de un lugar como el nuestro, que asegure el bienestar de todos los perritos que viven allí, es muy alto</w:t>
-      </w:r>
+        <w:t>que</w:t>
+      </w:r>
+      <w:proofErr w:type="gramEnd"/>
+      <w:r>
+        <w:rPr>
+          <w:rFonts w:ascii="Arial" w:hAnsi="Arial" w:cs="Arial"/>
+          <w:color w:val="232323"/>
+          <w:sz w:val="21"/>
+          <w:szCs w:val="21"/>
+        </w:rPr>
+        <w:t xml:space="preserve"> sea un buen lugar para los perritos rescatados. Son cuidados a diario por un equipo de personas que se ocupan de ellos los 365 días del año. Tienen calefacción, </w:t>
+      </w:r>
+      <w:r>
+        <w:rPr>
+          <w:rFonts w:ascii="Arial" w:hAnsi="Arial" w:cs="Arial"/>
+          <w:color w:val="232323"/>
+          <w:sz w:val="21"/>
+          <w:szCs w:val="21"/>
+        </w:rPr>
+        <w:t xml:space="preserve">alimento </w:t>
+      </w:r>
+      <w:proofErr w:type="spellStart"/>
+      <w:r>
+        <w:rPr>
+          <w:rFonts w:ascii="Arial" w:hAnsi="Arial" w:cs="Arial"/>
+          <w:color w:val="232323"/>
+          <w:sz w:val="21"/>
+          <w:szCs w:val="21"/>
+        </w:rPr>
+        <w:t>premiun</w:t>
+      </w:r>
+      <w:proofErr w:type="spellEnd"/>
+      <w:r>
+        <w:rPr>
+          <w:rFonts w:ascii="Arial" w:hAnsi="Arial" w:cs="Arial"/>
+          <w:color w:val="232323"/>
+          <w:sz w:val="21"/>
+          <w:szCs w:val="21"/>
+        </w:rPr>
+        <w:t xml:space="preserve"> </w:t>
+      </w:r>
+      <w:r>
+        <w:rPr>
+          <w:rFonts w:ascii="Arial" w:hAnsi="Arial" w:cs="Arial"/>
+          <w:color w:val="232323"/>
+          <w:sz w:val="21"/>
+          <w:szCs w:val="21"/>
+        </w:rPr>
+        <w:t>y algunos comen dietas especiales que se prepara en nuestra cocina; muchos de ellos reciben medicación</w:t>
+      </w:r>
+      <w:r>
+        <w:rPr>
+          <w:rFonts w:ascii="Arial" w:hAnsi="Arial" w:cs="Arial"/>
+          <w:color w:val="232323"/>
+          <w:sz w:val="21"/>
+          <w:szCs w:val="21"/>
+        </w:rPr>
+        <w:t xml:space="preserve"> ya que varios resultan padecer </w:t>
+      </w:r>
+      <w:r>
+        <w:rPr>
+          <w:rFonts w:ascii="Arial" w:hAnsi="Arial" w:cs="Arial"/>
+          <w:color w:val="232323"/>
+          <w:sz w:val="21"/>
+          <w:szCs w:val="21"/>
+        </w:rPr>
+        <w:t>epilépi</w:t>
+      </w:r>
+      <w:r>
+        <w:rPr>
+          <w:rFonts w:ascii="Arial" w:hAnsi="Arial" w:cs="Arial"/>
+          <w:color w:val="232323"/>
+          <w:sz w:val="21"/>
+          <w:szCs w:val="21"/>
+        </w:rPr>
+        <w:t>lepcia</w:t>
+      </w:r>
+      <w:r>
+        <w:rPr>
+          <w:rFonts w:ascii="Arial" w:hAnsi="Arial" w:cs="Arial"/>
+          <w:color w:val="232323"/>
+          <w:sz w:val="21"/>
+          <w:szCs w:val="21"/>
+        </w:rPr>
+        <w:t xml:space="preserve">, </w:t>
+      </w:r>
+      <w:r>
+        <w:rPr>
+          <w:rFonts w:ascii="Arial" w:hAnsi="Arial" w:cs="Arial"/>
+          <w:color w:val="232323"/>
+          <w:sz w:val="21"/>
+          <w:szCs w:val="21"/>
+        </w:rPr>
+        <w:t xml:space="preserve">otros </w:t>
+      </w:r>
+      <w:r>
+        <w:rPr>
+          <w:rFonts w:ascii="Arial" w:hAnsi="Arial" w:cs="Arial"/>
+          <w:color w:val="232323"/>
+          <w:sz w:val="21"/>
+          <w:szCs w:val="21"/>
+        </w:rPr>
+        <w:t xml:space="preserve">necesitan suplementos para sus articulaciones por ser </w:t>
+      </w:r>
+      <w:proofErr w:type="spellStart"/>
+      <w:r>
+        <w:rPr>
+          <w:rFonts w:ascii="Arial" w:hAnsi="Arial" w:cs="Arial"/>
+          <w:color w:val="232323"/>
+          <w:sz w:val="21"/>
+          <w:szCs w:val="21"/>
+        </w:rPr>
+        <w:t>mas</w:t>
+      </w:r>
+      <w:proofErr w:type="spellEnd"/>
+      <w:r>
+        <w:rPr>
+          <w:rFonts w:ascii="Arial" w:hAnsi="Arial" w:cs="Arial"/>
+          <w:color w:val="232323"/>
+          <w:sz w:val="21"/>
+          <w:szCs w:val="21"/>
+        </w:rPr>
+        <w:t xml:space="preserve"> </w:t>
+      </w:r>
+      <w:r>
+        <w:rPr>
+          <w:rFonts w:ascii="Arial" w:hAnsi="Arial" w:cs="Arial"/>
+          <w:color w:val="232323"/>
+          <w:sz w:val="21"/>
+          <w:szCs w:val="21"/>
+        </w:rPr>
+        <w:t>viejitos</w:t>
+      </w:r>
+      <w:r>
+        <w:rPr>
+          <w:rFonts w:ascii="Arial" w:hAnsi="Arial" w:cs="Arial"/>
+          <w:color w:val="232323"/>
+          <w:sz w:val="21"/>
+          <w:szCs w:val="21"/>
+        </w:rPr>
+        <w:t xml:space="preserve"> o </w:t>
+      </w:r>
+      <w:r>
+        <w:rPr>
+          <w:rFonts w:ascii="Arial" w:hAnsi="Arial" w:cs="Arial"/>
+          <w:color w:val="232323"/>
+          <w:sz w:val="21"/>
+          <w:szCs w:val="21"/>
+        </w:rPr>
+        <w:t>reciben fisioterapia, y siempre hay nuevos rescataditos que necesitan tratamientos con diferentes medicaciones, e incluso cirugías. Todo esto solo es posible con las donaciones de nuestros colaboradores, ya que los costos de un lugar como el nuestro, que asegure el bienestar de todos los perritos que viven allí, es muy alto</w:t>
+      </w:r>
+      <w:r>
+        <w:rPr>
+          <w:rFonts w:ascii="Arial" w:hAnsi="Arial" w:cs="Arial"/>
+          <w:color w:val="232323"/>
+          <w:sz w:val="21"/>
+          <w:szCs w:val="21"/>
+        </w:rPr>
+        <w:t>.</w:t>
+      </w:r>
+    </w:p>
+    <w:p>
+      <w:pPr>
+        <w:pStyle w:val="font8"/>
+        <w:spacing w:before="0" w:beforeAutospacing="0" w:after="0" w:afterAutospacing="0"/>
+        <w:jc w:val="center"/>
+        <w:textAlignment w:val="baseline"/>
+      </w:pPr>
+      <w:r>
+        <w:rPr>
+          <w:bdr w:val="none" w:sz="0" w:space="0" w:color="auto" w:frame="1"/>
+        </w:rPr>
+        <w:br/>
+      </w:r>
+      <w:r>
+        <w:rPr>
+          <w:rStyle w:val="wixui-rich-texttext"/>
+          <w:rFonts w:eastAsiaTheme="majorEastAsia"/>
+          <w:bdr w:val="none" w:sz="0" w:space="0" w:color="auto" w:frame="1"/>
+        </w:rPr>
+        <w:t>Si preferís donar por </w:t>
+      </w:r>
+      <w:r>
+        <w:rPr>
+          <w:rStyle w:val="wixui-rich-texttext"/>
+          <w:rFonts w:eastAsiaTheme="majorEastAsia"/>
+          <w:b/>
+          <w:bCs/>
+          <w:bdr w:val="none" w:sz="0" w:space="0" w:color="auto" w:frame="1"/>
+        </w:rPr>
+        <w:t>transferencia bancaria: </w:t>
+      </w:r>
+    </w:p>
+    <w:p>
+      <w:pPr>
+        <w:pStyle w:val="font8"/>
+        <w:spacing w:before="0" w:beforeAutospacing="0" w:after="0" w:afterAutospacing="0"/>
+        <w:jc w:val="center"/>
+        <w:textAlignment w:val="baseline"/>
+        <w:rPr>
+          <w:sz w:val="27"/>
+          <w:szCs w:val="27"/>
+        </w:rPr>
+      </w:pPr>
+      <w:r>
+        <w:rPr>
+          <w:rStyle w:val="wixguard"/>
+          <w:rFonts w:eastAsiaTheme="majorEastAsia"/>
+          <w:sz w:val="27"/>
+          <w:szCs w:val="27"/>
+          <w:bdr w:val="none" w:sz="0" w:space="0" w:color="auto" w:frame="1"/>
+        </w:rPr>
+        <w:t>​</w:t>
+      </w:r>
+    </w:p>
+    <w:p>
+      <w:pPr>
+        <w:pStyle w:val="font8"/>
+        <w:spacing w:before="0" w:beforeAutospacing="0" w:after="0" w:afterAutospacing="0"/>
+        <w:jc w:val="center"/>
+        <w:textAlignment w:val="baseline"/>
+      </w:pPr>
+      <w:r>
+        <w:rPr>
+          <w:rStyle w:val="wixui-rich-texttext"/>
+          <w:rFonts w:eastAsiaTheme="majorEastAsia"/>
+          <w:bdr w:val="none" w:sz="0" w:space="0" w:color="auto" w:frame="1"/>
+        </w:rPr>
+        <w:t>Banco Santander Rio</w:t>
+      </w:r>
+    </w:p>
+    <w:p>
+      <w:pPr>
+        <w:pStyle w:val="font8"/>
+        <w:spacing w:before="0" w:beforeAutospacing="0" w:after="0" w:afterAutospacing="0"/>
+        <w:jc w:val="center"/>
+        <w:textAlignment w:val="baseline"/>
+      </w:pPr>
+      <w:r>
+        <w:rPr>
+          <w:rStyle w:val="wixui-rich-texttext"/>
+          <w:rFonts w:eastAsiaTheme="majorEastAsia"/>
+          <w:bdr w:val="none" w:sz="0" w:space="0" w:color="auto" w:frame="1"/>
+        </w:rPr>
+        <w:t>Cuenta Corriente Nro. 197-5434/2</w:t>
+      </w:r>
+    </w:p>
+    <w:p>
+      <w:pPr>
+        <w:pStyle w:val="font8"/>
+        <w:spacing w:before="0" w:beforeAutospacing="0" w:after="0" w:afterAutospacing="0"/>
+        <w:jc w:val="center"/>
+        <w:textAlignment w:val="baseline"/>
+      </w:pPr>
+      <w:r>
+        <w:rPr>
+          <w:rStyle w:val="wixui-rich-texttext"/>
+          <w:rFonts w:eastAsiaTheme="majorEastAsia"/>
+          <w:bdr w:val="none" w:sz="0" w:space="0" w:color="auto" w:frame="1"/>
+        </w:rPr>
+        <w:t>CBU 0720197020000000543422</w:t>
+      </w:r>
+    </w:p>
+    <w:p>
+      <w:pPr>
+        <w:pStyle w:val="font8"/>
+        <w:spacing w:before="0" w:beforeAutospacing="0" w:after="0" w:afterAutospacing="0"/>
+        <w:jc w:val="center"/>
+        <w:textAlignment w:val="baseline"/>
+      </w:pPr>
+      <w:r>
+        <w:rPr>
+          <w:rStyle w:val="wixui-rich-texttext"/>
+          <w:rFonts w:eastAsiaTheme="majorEastAsia"/>
+          <w:bdr w:val="none" w:sz="0" w:space="0" w:color="auto" w:frame="1"/>
+        </w:rPr>
+        <w:t>Alias:</w:t>
+      </w:r>
+      <w:r>
+        <w:rPr>
+          <w:rStyle w:val="wixui-rich-texttext"/>
+          <w:rFonts w:eastAsiaTheme="majorEastAsia"/>
+          <w:b/>
+          <w:bCs/>
+          <w:bdr w:val="none" w:sz="0" w:space="0" w:color="auto" w:frame="1"/>
+        </w:rPr>
+        <w:t> </w:t>
+      </w:r>
+      <w:proofErr w:type="spellStart"/>
+      <w:r>
+        <w:rPr>
+          <w:rStyle w:val="wixui-rich-texttext"/>
+          <w:rFonts w:eastAsiaTheme="majorEastAsia"/>
+          <w:b/>
+          <w:bCs/>
+          <w:bdr w:val="none" w:sz="0" w:space="0" w:color="auto" w:frame="1"/>
+        </w:rPr>
+        <w:t>fundacionvivalavida</w:t>
+      </w:r>
+      <w:proofErr w:type="spellEnd"/>
+    </w:p>
+    <w:p>
+      <w:pPr>
+        <w:pStyle w:val="font8"/>
+        <w:spacing w:before="0" w:beforeAutospacing="0" w:after="0" w:afterAutospacing="0"/>
+        <w:jc w:val="center"/>
+        <w:textAlignment w:val="baseline"/>
+      </w:pPr>
+      <w:r>
+        <w:rPr>
+          <w:rStyle w:val="wixui-rich-texttext"/>
+          <w:rFonts w:eastAsiaTheme="majorEastAsia"/>
+          <w:bdr w:val="none" w:sz="0" w:space="0" w:color="auto" w:frame="1"/>
+        </w:rPr>
+        <w:t>Titular: Fundación Viva la Vida por el Bienestar Animal</w:t>
+      </w:r>
+    </w:p>
+    <w:p>
+      <w:pPr>
+        <w:pStyle w:val="font8"/>
+        <w:spacing w:before="0" w:beforeAutospacing="0" w:after="0" w:afterAutospacing="0"/>
+        <w:jc w:val="center"/>
+        <w:textAlignment w:val="baseline"/>
+      </w:pPr>
+      <w:r>
+        <w:rPr>
+          <w:rStyle w:val="wixui-rich-texttext"/>
+          <w:rFonts w:eastAsiaTheme="majorEastAsia"/>
+          <w:bdr w:val="none" w:sz="0" w:space="0" w:color="auto" w:frame="1"/>
+        </w:rPr>
+        <w:t>CUIT 30-71241612-9</w:t>
+      </w:r>
+    </w:p>
+    <w:p>
+      <w:pPr>
+        <w:spacing w:after="0" w:line="336" w:lineRule="atLeast"/>
+        <w:ind w:left="360"/>
+        <w:jc w:val="both"/>
+        <w:textAlignment w:val="baseline"/>
+        <w:rPr>
+          <w:rFonts w:ascii="Arial" w:eastAsia="Times New Roman" w:hAnsi="Arial" w:cs="Arial"/>
+          <w:color w:val="000000"/>
+          <w:kern w:val="0"/>
+          <w:bdr w:val="none" w:sz="0" w:space="0" w:color="auto" w:frame="1"/>
+          <w:lang w:eastAsia="es-AR"/>
+          <w14:ligatures w14:val="none"/>
+        </w:rPr>
+      </w:pPr>
     </w:p>
     <w:p>
       <w:pPr>

</xml_diff>